<commit_message>
Updated the README with Solution Flaws and Recommendations
Updated the README with Solution Flaws and Recommendations
</commit_message>
<xml_diff>
--- a/README-mediaWiki.docx
+++ b/README-mediaWiki.docx
@@ -162,10 +162,7 @@
         </w:numPr>
       </w:pPr>
       <w:r>
-        <w:t>Python3 and PIP3</w:t>
-      </w:r>
-      <w:r>
-        <w:t xml:space="preserve"> </w:t>
+        <w:t xml:space="preserve">Python3 and PIP3 </w:t>
       </w:r>
       <w:r>
         <w:tab/>
@@ -309,7 +306,7 @@
         <w:pStyle w:val="SAGTOCHeading"/>
       </w:pPr>
       <w:r>
-        <w:t>mediaWiki Installation and Setup:</w:t>
+        <w:t>mediaWiki Installation and Setup</w:t>
       </w:r>
     </w:p>
     <w:p>
@@ -792,9 +789,10 @@
           <w:szCs w:val="20"/>
           <w:lang w:val="en-US"/>
         </w:rPr>
-        <w:t>acm</w:t>
+        <w:t>ssm:Describe</w:t>
       </w:r>
       <w:proofErr w:type="spellEnd"/>
+      <w:proofErr w:type="gramEnd"/>
       <w:r>
         <w:rPr>
           <w:rFonts w:ascii="Courier New" w:eastAsia="Times New Roman" w:hAnsi="Courier New" w:cs="Courier New"/>
@@ -803,18 +801,7 @@
           <w:szCs w:val="20"/>
           <w:lang w:val="en-US"/>
         </w:rPr>
-        <w:t>:*</w:t>
-      </w:r>
-      <w:proofErr w:type="gramEnd"/>
-      <w:r>
-        <w:rPr>
-          <w:rFonts w:ascii="Courier New" w:eastAsia="Times New Roman" w:hAnsi="Courier New" w:cs="Courier New"/>
-          <w:color w:val="000000"/>
-          <w:sz w:val="20"/>
-          <w:szCs w:val="20"/>
-          <w:lang w:val="en-US"/>
-        </w:rPr>
-        <w:t>",</w:t>
+        <w:t>*",</w:t>
       </w:r>
     </w:p>
     <w:p>
@@ -887,9 +874,10 @@
           <w:szCs w:val="20"/>
           <w:lang w:val="en-US"/>
         </w:rPr>
-        <w:t>elasticloadbalancing</w:t>
+        <w:t>ssm:Get</w:t>
       </w:r>
       <w:proofErr w:type="spellEnd"/>
+      <w:proofErr w:type="gramEnd"/>
       <w:r>
         <w:rPr>
           <w:rFonts w:ascii="Courier New" w:eastAsia="Times New Roman" w:hAnsi="Courier New" w:cs="Courier New"/>
@@ -898,18 +886,7 @@
           <w:szCs w:val="20"/>
           <w:lang w:val="en-US"/>
         </w:rPr>
-        <w:t>:*</w:t>
-      </w:r>
-      <w:proofErr w:type="gramEnd"/>
-      <w:r>
-        <w:rPr>
-          <w:rFonts w:ascii="Courier New" w:eastAsia="Times New Roman" w:hAnsi="Courier New" w:cs="Courier New"/>
-          <w:color w:val="000000"/>
-          <w:sz w:val="20"/>
-          <w:szCs w:val="20"/>
-          <w:lang w:val="en-US"/>
-        </w:rPr>
-        <w:t>",</w:t>
+        <w:t>*",</w:t>
       </w:r>
     </w:p>
     <w:p>
@@ -970,9 +947,8 @@
           <w:lang w:val="en-US"/>
         </w:rPr>
         <w:tab/>
-        <w:t>"</w:t>
-      </w:r>
-      <w:proofErr w:type="spellStart"/>
+        <w:t>"s</w:t>
+      </w:r>
       <w:proofErr w:type="gramStart"/>
       <w:r>
         <w:rPr>
@@ -982,9 +958,8 @@
           <w:szCs w:val="20"/>
           <w:lang w:val="en-US"/>
         </w:rPr>
-        <w:t>ssm:Describe</w:t>
-      </w:r>
-      <w:proofErr w:type="spellEnd"/>
+        <w:t>3:*</w:t>
+      </w:r>
       <w:proofErr w:type="gramEnd"/>
       <w:r>
         <w:rPr>
@@ -994,7 +969,7 @@
           <w:szCs w:val="20"/>
           <w:lang w:val="en-US"/>
         </w:rPr>
-        <w:t>*",</w:t>
+        <w:t>"</w:t>
       </w:r>
     </w:p>
     <w:p>
@@ -1045,41 +1020,7 @@
           <w:lang w:val="en-US"/>
         </w:rPr>
         <w:tab/>
-      </w:r>
-      <w:r>
-        <w:rPr>
-          <w:rFonts w:ascii="Courier New" w:eastAsia="Times New Roman" w:hAnsi="Courier New" w:cs="Courier New"/>
-          <w:color w:val="000000"/>
-          <w:sz w:val="20"/>
-          <w:szCs w:val="20"/>
-          <w:lang w:val="en-US"/>
-        </w:rPr>
-        <w:tab/>
-        <w:t>"</w:t>
-      </w:r>
-      <w:proofErr w:type="spellStart"/>
-      <w:proofErr w:type="gramStart"/>
-      <w:r>
-        <w:rPr>
-          <w:rFonts w:ascii="Courier New" w:eastAsia="Times New Roman" w:hAnsi="Courier New" w:cs="Courier New"/>
-          <w:color w:val="000000"/>
-          <w:sz w:val="20"/>
-          <w:szCs w:val="20"/>
-          <w:lang w:val="en-US"/>
-        </w:rPr>
-        <w:t>ssm:Get</w:t>
-      </w:r>
-      <w:proofErr w:type="spellEnd"/>
-      <w:proofErr w:type="gramEnd"/>
-      <w:r>
-        <w:rPr>
-          <w:rFonts w:ascii="Courier New" w:eastAsia="Times New Roman" w:hAnsi="Courier New" w:cs="Courier New"/>
-          <w:color w:val="000000"/>
-          <w:sz w:val="20"/>
-          <w:szCs w:val="20"/>
-          <w:lang w:val="en-US"/>
-        </w:rPr>
-        <w:t>*",</w:t>
+        <w:t>],</w:t>
       </w:r>
     </w:p>
     <w:p>
@@ -1130,39 +1071,7 @@
           <w:lang w:val="en-US"/>
         </w:rPr>
         <w:tab/>
-      </w:r>
-      <w:r>
-        <w:rPr>
-          <w:rFonts w:ascii="Courier New" w:eastAsia="Times New Roman" w:hAnsi="Courier New" w:cs="Courier New"/>
-          <w:color w:val="000000"/>
-          <w:sz w:val="20"/>
-          <w:szCs w:val="20"/>
-          <w:lang w:val="en-US"/>
-        </w:rPr>
-        <w:tab/>
-        <w:t>"s</w:t>
-      </w:r>
-      <w:proofErr w:type="gramStart"/>
-      <w:r>
-        <w:rPr>
-          <w:rFonts w:ascii="Courier New" w:eastAsia="Times New Roman" w:hAnsi="Courier New" w:cs="Courier New"/>
-          <w:color w:val="000000"/>
-          <w:sz w:val="20"/>
-          <w:szCs w:val="20"/>
-          <w:lang w:val="en-US"/>
-        </w:rPr>
-        <w:t>3:*</w:t>
-      </w:r>
-      <w:proofErr w:type="gramEnd"/>
-      <w:r>
-        <w:rPr>
-          <w:rFonts w:ascii="Courier New" w:eastAsia="Times New Roman" w:hAnsi="Courier New" w:cs="Courier New"/>
-          <w:color w:val="000000"/>
-          <w:sz w:val="20"/>
-          <w:szCs w:val="20"/>
-          <w:lang w:val="en-US"/>
-        </w:rPr>
-        <w:t>"</w:t>
+        <w:t>"Effect": "Allow",</w:t>
       </w:r>
     </w:p>
     <w:p>
@@ -1213,7 +1122,7 @@
           <w:lang w:val="en-US"/>
         </w:rPr>
         <w:tab/>
-        <w:t>],</w:t>
+        <w:t>"Resource": "*"</w:t>
       </w:r>
     </w:p>
     <w:p>
@@ -1254,17 +1163,7 @@
           <w:lang w:val="en-US"/>
         </w:rPr>
         <w:tab/>
-      </w:r>
-      <w:r>
-        <w:rPr>
-          <w:rFonts w:ascii="Courier New" w:eastAsia="Times New Roman" w:hAnsi="Courier New" w:cs="Courier New"/>
-          <w:color w:val="000000"/>
-          <w:sz w:val="20"/>
-          <w:szCs w:val="20"/>
-          <w:lang w:val="en-US"/>
-        </w:rPr>
-        <w:tab/>
-        <w:t>"Effect": "Allow",</w:t>
+        <w:t>}]</w:t>
       </w:r>
     </w:p>
     <w:p>
@@ -1304,98 +1203,6 @@
           <w:szCs w:val="20"/>
           <w:lang w:val="en-US"/>
         </w:rPr>
-        <w:tab/>
-      </w:r>
-      <w:r>
-        <w:rPr>
-          <w:rFonts w:ascii="Courier New" w:eastAsia="Times New Roman" w:hAnsi="Courier New" w:cs="Courier New"/>
-          <w:color w:val="000000"/>
-          <w:sz w:val="20"/>
-          <w:szCs w:val="20"/>
-          <w:lang w:val="en-US"/>
-        </w:rPr>
-        <w:tab/>
-        <w:t>"Resource": "*"</w:t>
-      </w:r>
-    </w:p>
-    <w:p>
-      <w:pPr>
-        <w:tabs>
-          <w:tab w:val="left" w:pos="916"/>
-          <w:tab w:val="left" w:pos="1832"/>
-          <w:tab w:val="left" w:pos="2748"/>
-          <w:tab w:val="left" w:pos="3664"/>
-          <w:tab w:val="left" w:pos="4580"/>
-          <w:tab w:val="left" w:pos="5496"/>
-          <w:tab w:val="left" w:pos="6412"/>
-          <w:tab w:val="left" w:pos="7328"/>
-          <w:tab w:val="left" w:pos="8244"/>
-          <w:tab w:val="left" w:pos="9160"/>
-          <w:tab w:val="left" w:pos="10076"/>
-          <w:tab w:val="left" w:pos="10992"/>
-          <w:tab w:val="left" w:pos="11908"/>
-          <w:tab w:val="left" w:pos="12824"/>
-          <w:tab w:val="left" w:pos="13740"/>
-          <w:tab w:val="left" w:pos="14656"/>
-        </w:tabs>
-        <w:spacing w:after="0" w:line="240" w:lineRule="auto"/>
-        <w:rPr>
-          <w:rFonts w:ascii="Courier New" w:eastAsia="Times New Roman" w:hAnsi="Courier New" w:cs="Courier New"/>
-          <w:color w:val="000000"/>
-          <w:sz w:val="20"/>
-          <w:szCs w:val="20"/>
-          <w:lang w:val="en-US"/>
-        </w:rPr>
-      </w:pPr>
-      <w:r>
-        <w:rPr>
-          <w:rFonts w:ascii="Courier New" w:eastAsia="Times New Roman" w:hAnsi="Courier New" w:cs="Courier New"/>
-          <w:color w:val="000000"/>
-          <w:sz w:val="20"/>
-          <w:szCs w:val="20"/>
-          <w:lang w:val="en-US"/>
-        </w:rPr>
-        <w:tab/>
-        <w:t>}]</w:t>
-      </w:r>
-    </w:p>
-    <w:p>
-      <w:pPr>
-        <w:tabs>
-          <w:tab w:val="left" w:pos="916"/>
-          <w:tab w:val="left" w:pos="1832"/>
-          <w:tab w:val="left" w:pos="2748"/>
-          <w:tab w:val="left" w:pos="3664"/>
-          <w:tab w:val="left" w:pos="4580"/>
-          <w:tab w:val="left" w:pos="5496"/>
-          <w:tab w:val="left" w:pos="6412"/>
-          <w:tab w:val="left" w:pos="7328"/>
-          <w:tab w:val="left" w:pos="8244"/>
-          <w:tab w:val="left" w:pos="9160"/>
-          <w:tab w:val="left" w:pos="10076"/>
-          <w:tab w:val="left" w:pos="10992"/>
-          <w:tab w:val="left" w:pos="11908"/>
-          <w:tab w:val="left" w:pos="12824"/>
-          <w:tab w:val="left" w:pos="13740"/>
-          <w:tab w:val="left" w:pos="14656"/>
-        </w:tabs>
-        <w:spacing w:after="0" w:line="240" w:lineRule="auto"/>
-        <w:rPr>
-          <w:rFonts w:ascii="Courier New" w:eastAsia="Times New Roman" w:hAnsi="Courier New" w:cs="Courier New"/>
-          <w:color w:val="000000"/>
-          <w:sz w:val="20"/>
-          <w:szCs w:val="20"/>
-          <w:lang w:val="en-US"/>
-        </w:rPr>
-      </w:pPr>
-      <w:r>
-        <w:rPr>
-          <w:rFonts w:ascii="Courier New" w:eastAsia="Times New Roman" w:hAnsi="Courier New" w:cs="Courier New"/>
-          <w:color w:val="000000"/>
-          <w:sz w:val="20"/>
-          <w:szCs w:val="20"/>
-          <w:lang w:val="en-US"/>
-        </w:rPr>
         <w:t>}</w:t>
       </w:r>
     </w:p>
@@ -1663,7 +1470,6 @@
         <w:pStyle w:val="TextCopy"/>
       </w:pPr>
       <w:r>
-        <w:lastRenderedPageBreak/>
         <w:t xml:space="preserve">Go to the directory </w:t>
       </w:r>
       <w:r>
@@ -2392,10 +2198,7 @@
         <w:pStyle w:val="TextCopy"/>
       </w:pPr>
       <w:r>
-        <w:t xml:space="preserve">Give the Database details as shown in the screen shot below and </w:t>
-      </w:r>
-      <w:r>
-        <w:t xml:space="preserve">Database Password: </w:t>
+        <w:t xml:space="preserve">Give the Database details as shown in the screen shot below and Database Password: </w:t>
       </w:r>
       <w:r>
         <w:rPr>
@@ -2841,8 +2644,6 @@
       <w:r>
         <w:t>Now the mediaWiki is all set to host your content.</w:t>
       </w:r>
-      <w:bookmarkStart w:id="0" w:name="_GoBack"/>
-      <w:bookmarkEnd w:id="0"/>
     </w:p>
     <w:p>
       <w:pPr>
@@ -2905,6 +2706,151 @@
         <w:pStyle w:val="TextCopy"/>
       </w:pPr>
     </w:p>
+    <w:p>
+      <w:pPr>
+        <w:pStyle w:val="SAGTOCHeading"/>
+      </w:pPr>
+      <w:r>
+        <w:t>Solution Flaws</w:t>
+      </w:r>
+      <w:r>
+        <w:t xml:space="preserve"> and Recommendations</w:t>
+      </w:r>
+      <w:bookmarkStart w:id="0" w:name="_GoBack"/>
+      <w:bookmarkEnd w:id="0"/>
+    </w:p>
+    <w:p>
+      <w:pPr>
+        <w:pStyle w:val="TextCopy"/>
+      </w:pPr>
+      <w:r>
+        <w:t>This solution apparently has many flaws in terms of Scalibility, High Avalability and Security.</w:t>
+      </w:r>
+    </w:p>
+    <w:p>
+      <w:pPr>
+        <w:pStyle w:val="TextCopy"/>
+      </w:pPr>
+    </w:p>
+    <w:p>
+      <w:pPr>
+        <w:pStyle w:val="TextCopy"/>
+      </w:pPr>
+      <w:r>
+        <w:t>The current solution is implemented on a single node EC2 instance and the Database is configured in the same local host. The instance is also configured on the Public Subnet and the TCP ports are open to the whole world.</w:t>
+      </w:r>
+    </w:p>
+    <w:p>
+      <w:pPr>
+        <w:pStyle w:val="TextCopy"/>
+      </w:pPr>
+    </w:p>
+    <w:p>
+      <w:pPr>
+        <w:pStyle w:val="TextCopy"/>
+      </w:pPr>
+      <w:r>
+        <w:t xml:space="preserve">The recommendation for the ideal architecture </w:t>
+      </w:r>
+      <w:r>
+        <w:t xml:space="preserve">aolution </w:t>
+      </w:r>
+      <w:r>
+        <w:t>would be the followings.</w:t>
+      </w:r>
+    </w:p>
+    <w:p>
+      <w:pPr>
+        <w:pStyle w:val="TextCopy"/>
+      </w:pPr>
+    </w:p>
+    <w:p>
+      <w:pPr>
+        <w:pStyle w:val="TextCopy"/>
+        <w:numPr>
+          <w:ilvl w:val="0"/>
+          <w:numId w:val="94"/>
+        </w:numPr>
+      </w:pPr>
+      <w:r>
+        <w:lastRenderedPageBreak/>
+        <w:t>Create the database using the AWS RDS preferrably MySQL or MariaDB with multi-AZ</w:t>
+      </w:r>
+      <w:r>
+        <w:t>.</w:t>
+      </w:r>
+    </w:p>
+    <w:p>
+      <w:pPr>
+        <w:pStyle w:val="TextCopy"/>
+        <w:numPr>
+          <w:ilvl w:val="0"/>
+          <w:numId w:val="94"/>
+        </w:numPr>
+      </w:pPr>
+      <w:r>
+        <w:t>Provision an ALB, create an ASG for the mediaWiki nodes and attach the ASG to the ALB.</w:t>
+      </w:r>
+      <w:r>
+        <w:t xml:space="preserve"> Configure the ASG lauch template with minimum two EC2 instances spread over multiple AZ. Place the EC2 instances in the Private Subnet.</w:t>
+      </w:r>
+    </w:p>
+    <w:p>
+      <w:pPr>
+        <w:pStyle w:val="TextCopy"/>
+        <w:numPr>
+          <w:ilvl w:val="0"/>
+          <w:numId w:val="94"/>
+        </w:numPr>
+      </w:pPr>
+      <w:r>
+        <w:t>Enable data encryption at rest for both Database and EBS volume attached to EC2 instances.</w:t>
+      </w:r>
+    </w:p>
+    <w:p>
+      <w:pPr>
+        <w:pStyle w:val="TextCopy"/>
+        <w:numPr>
+          <w:ilvl w:val="0"/>
+          <w:numId w:val="94"/>
+        </w:numPr>
+      </w:pPr>
+      <w:r>
+        <w:t xml:space="preserve">Configure the ACM for enabling the https protocol rather then </w:t>
+      </w:r>
+      <w:r>
+        <w:t>http and attach to the ALB.</w:t>
+      </w:r>
+    </w:p>
+    <w:p>
+      <w:pPr>
+        <w:pStyle w:val="TextCopy"/>
+        <w:numPr>
+          <w:ilvl w:val="0"/>
+          <w:numId w:val="94"/>
+        </w:numPr>
+      </w:pPr>
+      <w:r>
+        <w:t>Create a public hosted zone on Route53 and configure the ALB records in the Route53. The Route53 will provide static DNS frontended on the ALB.</w:t>
+      </w:r>
+    </w:p>
+    <w:p>
+      <w:pPr>
+        <w:pStyle w:val="TextCopy"/>
+        <w:numPr>
+          <w:ilvl w:val="0"/>
+          <w:numId w:val="94"/>
+        </w:numPr>
+      </w:pPr>
+      <w:r>
+        <w:t>Enable the Health checks for the EC2 instances on the ALB.</w:t>
+      </w:r>
+    </w:p>
+    <w:p>
+      <w:pPr>
+        <w:pStyle w:val="TextCopy"/>
+      </w:pPr>
+    </w:p>
     <w:sectPr>
       <w:headerReference w:type="even" r:id="rId27"/>
       <w:headerReference w:type="default" r:id="rId28"/>
@@ -2953,11 +2899,6 @@
         <w:rFonts w:cs="Rubik"/>
       </w:rPr>
       <w:tab/>
-    </w:r>
-    <w:r>
-      <w:rPr>
-        <w:rFonts w:cs="Rubik"/>
-      </w:rPr>
       <w:t xml:space="preserve">Page </w:t>
     </w:r>
     <w:r>
@@ -5373,6 +5314,95 @@
     </w:lvl>
   </w:abstractNum>
   <w:abstractNum w:abstractNumId="20" w15:restartNumberingAfterBreak="0">
+    <w:nsid w:val="1C843343"/>
+    <w:multiLevelType w:val="hybridMultilevel"/>
+    <w:tmpl w:val="33862C12"/>
+    <w:lvl w:ilvl="0" w:tplc="0409000F">
+      <w:start w:val="1"/>
+      <w:numFmt w:val="decimal"/>
+      <w:lvlText w:val="%1."/>
+      <w:lvlJc w:val="left"/>
+      <w:pPr>
+        <w:ind w:left="720" w:hanging="360"/>
+      </w:pPr>
+      <w:rPr>
+        <w:rFonts w:hint="default"/>
+      </w:rPr>
+    </w:lvl>
+    <w:lvl w:ilvl="1" w:tplc="04090019" w:tentative="1">
+      <w:start w:val="1"/>
+      <w:numFmt w:val="lowerLetter"/>
+      <w:lvlText w:val="%2."/>
+      <w:lvlJc w:val="left"/>
+      <w:pPr>
+        <w:ind w:left="1440" w:hanging="360"/>
+      </w:pPr>
+    </w:lvl>
+    <w:lvl w:ilvl="2" w:tplc="0409001B" w:tentative="1">
+      <w:start w:val="1"/>
+      <w:numFmt w:val="lowerRoman"/>
+      <w:lvlText w:val="%3."/>
+      <w:lvlJc w:val="right"/>
+      <w:pPr>
+        <w:ind w:left="2160" w:hanging="180"/>
+      </w:pPr>
+    </w:lvl>
+    <w:lvl w:ilvl="3" w:tplc="0409000F" w:tentative="1">
+      <w:start w:val="1"/>
+      <w:numFmt w:val="decimal"/>
+      <w:lvlText w:val="%4."/>
+      <w:lvlJc w:val="left"/>
+      <w:pPr>
+        <w:ind w:left="2880" w:hanging="360"/>
+      </w:pPr>
+    </w:lvl>
+    <w:lvl w:ilvl="4" w:tplc="04090019" w:tentative="1">
+      <w:start w:val="1"/>
+      <w:numFmt w:val="lowerLetter"/>
+      <w:lvlText w:val="%5."/>
+      <w:lvlJc w:val="left"/>
+      <w:pPr>
+        <w:ind w:left="3600" w:hanging="360"/>
+      </w:pPr>
+    </w:lvl>
+    <w:lvl w:ilvl="5" w:tplc="0409001B" w:tentative="1">
+      <w:start w:val="1"/>
+      <w:numFmt w:val="lowerRoman"/>
+      <w:lvlText w:val="%6."/>
+      <w:lvlJc w:val="right"/>
+      <w:pPr>
+        <w:ind w:left="4320" w:hanging="180"/>
+      </w:pPr>
+    </w:lvl>
+    <w:lvl w:ilvl="6" w:tplc="0409000F" w:tentative="1">
+      <w:start w:val="1"/>
+      <w:numFmt w:val="decimal"/>
+      <w:lvlText w:val="%7."/>
+      <w:lvlJc w:val="left"/>
+      <w:pPr>
+        <w:ind w:left="5040" w:hanging="360"/>
+      </w:pPr>
+    </w:lvl>
+    <w:lvl w:ilvl="7" w:tplc="04090019" w:tentative="1">
+      <w:start w:val="1"/>
+      <w:numFmt w:val="lowerLetter"/>
+      <w:lvlText w:val="%8."/>
+      <w:lvlJc w:val="left"/>
+      <w:pPr>
+        <w:ind w:left="5760" w:hanging="360"/>
+      </w:pPr>
+    </w:lvl>
+    <w:lvl w:ilvl="8" w:tplc="0409001B" w:tentative="1">
+      <w:start w:val="1"/>
+      <w:numFmt w:val="lowerRoman"/>
+      <w:lvlText w:val="%9."/>
+      <w:lvlJc w:val="right"/>
+      <w:pPr>
+        <w:ind w:left="6480" w:hanging="180"/>
+      </w:pPr>
+    </w:lvl>
+  </w:abstractNum>
+  <w:abstractNum w:abstractNumId="21" w15:restartNumberingAfterBreak="0">
     <w:nsid w:val="1EA71E19"/>
     <w:multiLevelType w:val="hybridMultilevel"/>
     <w:tmpl w:val="A726DBAA"/>
@@ -5458,7 +5488,7 @@
       </w:pPr>
     </w:lvl>
   </w:abstractNum>
-  <w:abstractNum w:abstractNumId="21" w15:restartNumberingAfterBreak="0">
+  <w:abstractNum w:abstractNumId="22" w15:restartNumberingAfterBreak="0">
     <w:nsid w:val="1EF30065"/>
     <w:multiLevelType w:val="hybridMultilevel"/>
     <w:tmpl w:val="463CDC8A"/>
@@ -5547,7 +5577,7 @@
       </w:pPr>
     </w:lvl>
   </w:abstractNum>
-  <w:abstractNum w:abstractNumId="22" w15:restartNumberingAfterBreak="0">
+  <w:abstractNum w:abstractNumId="23" w15:restartNumberingAfterBreak="0">
     <w:nsid w:val="20256768"/>
     <w:multiLevelType w:val="hybridMultilevel"/>
     <w:tmpl w:val="BED44AD0"/>
@@ -5660,7 +5690,7 @@
       </w:rPr>
     </w:lvl>
   </w:abstractNum>
-  <w:abstractNum w:abstractNumId="23" w15:restartNumberingAfterBreak="0">
+  <w:abstractNum w:abstractNumId="24" w15:restartNumberingAfterBreak="0">
     <w:nsid w:val="2117364D"/>
     <w:multiLevelType w:val="hybridMultilevel"/>
     <w:tmpl w:val="C59A4844"/>
@@ -5746,7 +5776,7 @@
       </w:pPr>
     </w:lvl>
   </w:abstractNum>
-  <w:abstractNum w:abstractNumId="24" w15:restartNumberingAfterBreak="0">
+  <w:abstractNum w:abstractNumId="25" w15:restartNumberingAfterBreak="0">
     <w:nsid w:val="212679AC"/>
     <w:multiLevelType w:val="hybridMultilevel"/>
     <w:tmpl w:val="66764468"/>
@@ -5838,7 +5868,7 @@
       </w:pPr>
     </w:lvl>
   </w:abstractNum>
-  <w:abstractNum w:abstractNumId="25" w15:restartNumberingAfterBreak="0">
+  <w:abstractNum w:abstractNumId="26" w15:restartNumberingAfterBreak="0">
     <w:nsid w:val="21EF0952"/>
     <w:multiLevelType w:val="hybridMultilevel"/>
     <w:tmpl w:val="65BC40A0"/>
@@ -5951,7 +5981,7 @@
       </w:rPr>
     </w:lvl>
   </w:abstractNum>
-  <w:abstractNum w:abstractNumId="26" w15:restartNumberingAfterBreak="0">
+  <w:abstractNum w:abstractNumId="27" w15:restartNumberingAfterBreak="0">
     <w:nsid w:val="235D6237"/>
     <w:multiLevelType w:val="hybridMultilevel"/>
     <w:tmpl w:val="4AB8D6EC"/>
@@ -6040,7 +6070,7 @@
       </w:pPr>
     </w:lvl>
   </w:abstractNum>
-  <w:abstractNum w:abstractNumId="27" w15:restartNumberingAfterBreak="0">
+  <w:abstractNum w:abstractNumId="28" w15:restartNumberingAfterBreak="0">
     <w:nsid w:val="2413257D"/>
     <w:multiLevelType w:val="hybridMultilevel"/>
     <w:tmpl w:val="D3EEFF38"/>
@@ -6126,7 +6156,7 @@
       </w:pPr>
     </w:lvl>
   </w:abstractNum>
-  <w:abstractNum w:abstractNumId="28" w15:restartNumberingAfterBreak="0">
+  <w:abstractNum w:abstractNumId="29" w15:restartNumberingAfterBreak="0">
     <w:nsid w:val="261D6F60"/>
     <w:multiLevelType w:val="hybridMultilevel"/>
     <w:tmpl w:val="F2B48EDA"/>
@@ -6215,7 +6245,7 @@
       </w:pPr>
     </w:lvl>
   </w:abstractNum>
-  <w:abstractNum w:abstractNumId="29" w15:restartNumberingAfterBreak="0">
+  <w:abstractNum w:abstractNumId="30" w15:restartNumberingAfterBreak="0">
     <w:nsid w:val="278D169E"/>
     <w:multiLevelType w:val="hybridMultilevel"/>
     <w:tmpl w:val="D3CCC208"/>
@@ -6328,7 +6358,7 @@
       </w:rPr>
     </w:lvl>
   </w:abstractNum>
-  <w:abstractNum w:abstractNumId="30" w15:restartNumberingAfterBreak="0">
+  <w:abstractNum w:abstractNumId="31" w15:restartNumberingAfterBreak="0">
     <w:nsid w:val="29B00D1E"/>
     <w:multiLevelType w:val="hybridMultilevel"/>
     <w:tmpl w:val="F58473E2"/>
@@ -6441,7 +6471,7 @@
       </w:rPr>
     </w:lvl>
   </w:abstractNum>
-  <w:abstractNum w:abstractNumId="31" w15:restartNumberingAfterBreak="0">
+  <w:abstractNum w:abstractNumId="32" w15:restartNumberingAfterBreak="0">
     <w:nsid w:val="2C044E96"/>
     <w:multiLevelType w:val="hybridMultilevel"/>
     <w:tmpl w:val="EA16D708"/>
@@ -6554,7 +6584,7 @@
       </w:rPr>
     </w:lvl>
   </w:abstractNum>
-  <w:abstractNum w:abstractNumId="32" w15:restartNumberingAfterBreak="0">
+  <w:abstractNum w:abstractNumId="33" w15:restartNumberingAfterBreak="0">
     <w:nsid w:val="2D9321F6"/>
     <w:multiLevelType w:val="multilevel"/>
     <w:tmpl w:val="BEAE9616"/>
@@ -6684,7 +6714,7 @@
       </w:rPr>
     </w:lvl>
   </w:abstractNum>
-  <w:abstractNum w:abstractNumId="33" w15:restartNumberingAfterBreak="0">
+  <w:abstractNum w:abstractNumId="34" w15:restartNumberingAfterBreak="0">
     <w:nsid w:val="2E91327E"/>
     <w:multiLevelType w:val="hybridMultilevel"/>
     <w:tmpl w:val="95E64840"/>
@@ -6797,7 +6827,7 @@
       </w:rPr>
     </w:lvl>
   </w:abstractNum>
-  <w:abstractNum w:abstractNumId="34" w15:restartNumberingAfterBreak="0">
+  <w:abstractNum w:abstractNumId="35" w15:restartNumberingAfterBreak="0">
     <w:nsid w:val="2EB22844"/>
     <w:multiLevelType w:val="hybridMultilevel"/>
     <w:tmpl w:val="EBBC4DFA"/>
@@ -6886,7 +6916,7 @@
       </w:pPr>
     </w:lvl>
   </w:abstractNum>
-  <w:abstractNum w:abstractNumId="35" w15:restartNumberingAfterBreak="0">
+  <w:abstractNum w:abstractNumId="36" w15:restartNumberingAfterBreak="0">
     <w:nsid w:val="2F1E50F3"/>
     <w:multiLevelType w:val="hybridMultilevel"/>
     <w:tmpl w:val="5C86F776"/>
@@ -6999,7 +7029,7 @@
       </w:rPr>
     </w:lvl>
   </w:abstractNum>
-  <w:abstractNum w:abstractNumId="36" w15:restartNumberingAfterBreak="0">
+  <w:abstractNum w:abstractNumId="37" w15:restartNumberingAfterBreak="0">
     <w:nsid w:val="31B3522F"/>
     <w:multiLevelType w:val="hybridMultilevel"/>
     <w:tmpl w:val="4FD89B32"/>
@@ -7085,7 +7115,7 @@
       </w:pPr>
     </w:lvl>
   </w:abstractNum>
-  <w:abstractNum w:abstractNumId="37" w15:restartNumberingAfterBreak="0">
+  <w:abstractNum w:abstractNumId="38" w15:restartNumberingAfterBreak="0">
     <w:nsid w:val="31C16D80"/>
     <w:multiLevelType w:val="hybridMultilevel"/>
     <w:tmpl w:val="372C0B88"/>
@@ -7174,7 +7204,7 @@
       </w:pPr>
     </w:lvl>
   </w:abstractNum>
-  <w:abstractNum w:abstractNumId="38" w15:restartNumberingAfterBreak="0">
+  <w:abstractNum w:abstractNumId="39" w15:restartNumberingAfterBreak="0">
     <w:nsid w:val="33D65357"/>
     <w:multiLevelType w:val="hybridMultilevel"/>
     <w:tmpl w:val="D9EA8D5E"/>
@@ -7287,7 +7317,7 @@
       </w:pPr>
     </w:lvl>
   </w:abstractNum>
-  <w:abstractNum w:abstractNumId="39" w15:restartNumberingAfterBreak="0">
+  <w:abstractNum w:abstractNumId="40" w15:restartNumberingAfterBreak="0">
     <w:nsid w:val="33FC7983"/>
     <w:multiLevelType w:val="hybridMultilevel"/>
     <w:tmpl w:val="8B0A8D10"/>
@@ -7376,7 +7406,7 @@
       </w:pPr>
     </w:lvl>
   </w:abstractNum>
-  <w:abstractNum w:abstractNumId="40" w15:restartNumberingAfterBreak="0">
+  <w:abstractNum w:abstractNumId="41" w15:restartNumberingAfterBreak="0">
     <w:nsid w:val="35C80AB9"/>
     <w:multiLevelType w:val="hybridMultilevel"/>
     <w:tmpl w:val="3082792C"/>
@@ -7462,7 +7492,7 @@
       </w:pPr>
     </w:lvl>
   </w:abstractNum>
-  <w:abstractNum w:abstractNumId="41" w15:restartNumberingAfterBreak="0">
+  <w:abstractNum w:abstractNumId="42" w15:restartNumberingAfterBreak="0">
     <w:nsid w:val="374A5F8B"/>
     <w:multiLevelType w:val="hybridMultilevel"/>
     <w:tmpl w:val="51800F46"/>
@@ -7575,7 +7605,7 @@
       </w:rPr>
     </w:lvl>
   </w:abstractNum>
-  <w:abstractNum w:abstractNumId="42" w15:restartNumberingAfterBreak="0">
+  <w:abstractNum w:abstractNumId="43" w15:restartNumberingAfterBreak="0">
     <w:nsid w:val="38CB09CE"/>
     <w:multiLevelType w:val="hybridMultilevel"/>
     <w:tmpl w:val="CFAA212C"/>
@@ -7667,7 +7697,7 @@
       </w:pPr>
     </w:lvl>
   </w:abstractNum>
-  <w:abstractNum w:abstractNumId="43" w15:restartNumberingAfterBreak="0">
+  <w:abstractNum w:abstractNumId="44" w15:restartNumberingAfterBreak="0">
     <w:nsid w:val="395A6412"/>
     <w:multiLevelType w:val="hybridMultilevel"/>
     <w:tmpl w:val="C0088710"/>
@@ -7756,7 +7786,7 @@
       </w:pPr>
     </w:lvl>
   </w:abstractNum>
-  <w:abstractNum w:abstractNumId="44" w15:restartNumberingAfterBreak="0">
+  <w:abstractNum w:abstractNumId="45" w15:restartNumberingAfterBreak="0">
     <w:nsid w:val="3A174570"/>
     <w:multiLevelType w:val="hybridMultilevel"/>
     <w:tmpl w:val="6ACEBC5C"/>
@@ -7869,7 +7899,7 @@
       </w:rPr>
     </w:lvl>
   </w:abstractNum>
-  <w:abstractNum w:abstractNumId="45" w15:restartNumberingAfterBreak="0">
+  <w:abstractNum w:abstractNumId="46" w15:restartNumberingAfterBreak="0">
     <w:nsid w:val="3A3711CE"/>
     <w:multiLevelType w:val="hybridMultilevel"/>
     <w:tmpl w:val="7F80CBDA"/>
@@ -7955,7 +7985,7 @@
       </w:pPr>
     </w:lvl>
   </w:abstractNum>
-  <w:abstractNum w:abstractNumId="46" w15:restartNumberingAfterBreak="0">
+  <w:abstractNum w:abstractNumId="47" w15:restartNumberingAfterBreak="0">
     <w:nsid w:val="3C460FBA"/>
     <w:multiLevelType w:val="hybridMultilevel"/>
     <w:tmpl w:val="FBD82DD8"/>
@@ -8041,7 +8071,7 @@
       </w:pPr>
     </w:lvl>
   </w:abstractNum>
-  <w:abstractNum w:abstractNumId="47" w15:restartNumberingAfterBreak="0">
+  <w:abstractNum w:abstractNumId="48" w15:restartNumberingAfterBreak="0">
     <w:nsid w:val="3E0F14C1"/>
     <w:multiLevelType w:val="hybridMultilevel"/>
     <w:tmpl w:val="B48ABEAA"/>
@@ -8154,7 +8184,7 @@
       </w:rPr>
     </w:lvl>
   </w:abstractNum>
-  <w:abstractNum w:abstractNumId="48" w15:restartNumberingAfterBreak="0">
+  <w:abstractNum w:abstractNumId="49" w15:restartNumberingAfterBreak="0">
     <w:nsid w:val="3F9747EC"/>
     <w:multiLevelType w:val="hybridMultilevel"/>
     <w:tmpl w:val="FBC2D612"/>
@@ -8243,7 +8273,7 @@
       </w:pPr>
     </w:lvl>
   </w:abstractNum>
-  <w:abstractNum w:abstractNumId="49" w15:restartNumberingAfterBreak="0">
+  <w:abstractNum w:abstractNumId="50" w15:restartNumberingAfterBreak="0">
     <w:nsid w:val="42707B1F"/>
     <w:multiLevelType w:val="hybridMultilevel"/>
     <w:tmpl w:val="4A1ED124"/>
@@ -8356,7 +8386,7 @@
       </w:rPr>
     </w:lvl>
   </w:abstractNum>
-  <w:abstractNum w:abstractNumId="50" w15:restartNumberingAfterBreak="0">
+  <w:abstractNum w:abstractNumId="51" w15:restartNumberingAfterBreak="0">
     <w:nsid w:val="427B1D8A"/>
     <w:multiLevelType w:val="hybridMultilevel"/>
     <w:tmpl w:val="C8A4E480"/>
@@ -8469,7 +8499,7 @@
       </w:rPr>
     </w:lvl>
   </w:abstractNum>
-  <w:abstractNum w:abstractNumId="51" w15:restartNumberingAfterBreak="0">
+  <w:abstractNum w:abstractNumId="52" w15:restartNumberingAfterBreak="0">
     <w:nsid w:val="42E80F86"/>
     <w:multiLevelType w:val="hybridMultilevel"/>
     <w:tmpl w:val="585E671E"/>
@@ -8582,7 +8612,7 @@
       </w:rPr>
     </w:lvl>
   </w:abstractNum>
-  <w:abstractNum w:abstractNumId="52" w15:restartNumberingAfterBreak="0">
+  <w:abstractNum w:abstractNumId="53" w15:restartNumberingAfterBreak="0">
     <w:nsid w:val="44890A84"/>
     <w:multiLevelType w:val="multilevel"/>
     <w:tmpl w:val="5E789A84"/>
@@ -8702,7 +8732,7 @@
       </w:rPr>
     </w:lvl>
   </w:abstractNum>
-  <w:abstractNum w:abstractNumId="53" w15:restartNumberingAfterBreak="0">
+  <w:abstractNum w:abstractNumId="54" w15:restartNumberingAfterBreak="0">
     <w:nsid w:val="465276D4"/>
     <w:multiLevelType w:val="hybridMultilevel"/>
     <w:tmpl w:val="3D8A3634"/>
@@ -8791,7 +8821,7 @@
       </w:pPr>
     </w:lvl>
   </w:abstractNum>
-  <w:abstractNum w:abstractNumId="54" w15:restartNumberingAfterBreak="0">
+  <w:abstractNum w:abstractNumId="55" w15:restartNumberingAfterBreak="0">
     <w:nsid w:val="4A526726"/>
     <w:multiLevelType w:val="hybridMultilevel"/>
     <w:tmpl w:val="91DC533A"/>
@@ -8880,7 +8910,7 @@
       </w:pPr>
     </w:lvl>
   </w:abstractNum>
-  <w:abstractNum w:abstractNumId="55" w15:restartNumberingAfterBreak="0">
+  <w:abstractNum w:abstractNumId="56" w15:restartNumberingAfterBreak="0">
     <w:nsid w:val="4B6179F2"/>
     <w:multiLevelType w:val="hybridMultilevel"/>
     <w:tmpl w:val="A286906A"/>
@@ -8969,7 +8999,7 @@
       </w:pPr>
     </w:lvl>
   </w:abstractNum>
-  <w:abstractNum w:abstractNumId="56" w15:restartNumberingAfterBreak="0">
+  <w:abstractNum w:abstractNumId="57" w15:restartNumberingAfterBreak="0">
     <w:nsid w:val="4C1C0602"/>
     <w:multiLevelType w:val="hybridMultilevel"/>
     <w:tmpl w:val="6E1A6F3A"/>
@@ -9055,7 +9085,7 @@
       </w:pPr>
     </w:lvl>
   </w:abstractNum>
-  <w:abstractNum w:abstractNumId="57" w15:restartNumberingAfterBreak="0">
+  <w:abstractNum w:abstractNumId="58" w15:restartNumberingAfterBreak="0">
     <w:nsid w:val="4C91297C"/>
     <w:multiLevelType w:val="hybridMultilevel"/>
     <w:tmpl w:val="737E3D60"/>
@@ -9168,7 +9198,7 @@
       </w:rPr>
     </w:lvl>
   </w:abstractNum>
-  <w:abstractNum w:abstractNumId="58" w15:restartNumberingAfterBreak="0">
+  <w:abstractNum w:abstractNumId="59" w15:restartNumberingAfterBreak="0">
     <w:nsid w:val="4CD01158"/>
     <w:multiLevelType w:val="hybridMultilevel"/>
     <w:tmpl w:val="3E1C29B2"/>
@@ -9281,7 +9311,7 @@
       </w:rPr>
     </w:lvl>
   </w:abstractNum>
-  <w:abstractNum w:abstractNumId="59" w15:restartNumberingAfterBreak="0">
+  <w:abstractNum w:abstractNumId="60" w15:restartNumberingAfterBreak="0">
     <w:nsid w:val="52350726"/>
     <w:multiLevelType w:val="hybridMultilevel"/>
     <w:tmpl w:val="C6FEAD7A"/>
@@ -9370,7 +9400,7 @@
       </w:pPr>
     </w:lvl>
   </w:abstractNum>
-  <w:abstractNum w:abstractNumId="60" w15:restartNumberingAfterBreak="0">
+  <w:abstractNum w:abstractNumId="61" w15:restartNumberingAfterBreak="0">
     <w:nsid w:val="5262456E"/>
     <w:multiLevelType w:val="hybridMultilevel"/>
     <w:tmpl w:val="8366727C"/>
@@ -9456,7 +9486,7 @@
       </w:pPr>
     </w:lvl>
   </w:abstractNum>
-  <w:abstractNum w:abstractNumId="61" w15:restartNumberingAfterBreak="0">
+  <w:abstractNum w:abstractNumId="62" w15:restartNumberingAfterBreak="0">
     <w:nsid w:val="53900E93"/>
     <w:multiLevelType w:val="hybridMultilevel"/>
     <w:tmpl w:val="A2FE700A"/>
@@ -9542,7 +9572,7 @@
       </w:pPr>
     </w:lvl>
   </w:abstractNum>
-  <w:abstractNum w:abstractNumId="62" w15:restartNumberingAfterBreak="0">
+  <w:abstractNum w:abstractNumId="63" w15:restartNumberingAfterBreak="0">
     <w:nsid w:val="53E30252"/>
     <w:multiLevelType w:val="hybridMultilevel"/>
     <w:tmpl w:val="63D6799E"/>
@@ -9628,7 +9658,7 @@
       </w:pPr>
     </w:lvl>
   </w:abstractNum>
-  <w:abstractNum w:abstractNumId="63" w15:restartNumberingAfterBreak="0">
+  <w:abstractNum w:abstractNumId="64" w15:restartNumberingAfterBreak="0">
     <w:nsid w:val="54690816"/>
     <w:multiLevelType w:val="hybridMultilevel"/>
     <w:tmpl w:val="FB8A7A84"/>
@@ -9717,7 +9747,7 @@
       </w:pPr>
     </w:lvl>
   </w:abstractNum>
-  <w:abstractNum w:abstractNumId="64" w15:restartNumberingAfterBreak="0">
+  <w:abstractNum w:abstractNumId="65" w15:restartNumberingAfterBreak="0">
     <w:nsid w:val="5522449D"/>
     <w:multiLevelType w:val="hybridMultilevel"/>
     <w:tmpl w:val="DEEA7BF6"/>
@@ -9830,7 +9860,7 @@
       </w:rPr>
     </w:lvl>
   </w:abstractNum>
-  <w:abstractNum w:abstractNumId="65" w15:restartNumberingAfterBreak="0">
+  <w:abstractNum w:abstractNumId="66" w15:restartNumberingAfterBreak="0">
     <w:nsid w:val="558A53DB"/>
     <w:multiLevelType w:val="hybridMultilevel"/>
     <w:tmpl w:val="882EF6EC"/>
@@ -9916,7 +9946,7 @@
       </w:pPr>
     </w:lvl>
   </w:abstractNum>
-  <w:abstractNum w:abstractNumId="66" w15:restartNumberingAfterBreak="0">
+  <w:abstractNum w:abstractNumId="67" w15:restartNumberingAfterBreak="0">
     <w:nsid w:val="56567748"/>
     <w:multiLevelType w:val="hybridMultilevel"/>
     <w:tmpl w:val="3F9EE684"/>
@@ -10005,7 +10035,7 @@
       </w:pPr>
     </w:lvl>
   </w:abstractNum>
-  <w:abstractNum w:abstractNumId="67" w15:restartNumberingAfterBreak="0">
+  <w:abstractNum w:abstractNumId="68" w15:restartNumberingAfterBreak="0">
     <w:nsid w:val="567B746F"/>
     <w:multiLevelType w:val="hybridMultilevel"/>
     <w:tmpl w:val="2E4A3342"/>
@@ -10118,7 +10148,7 @@
       </w:rPr>
     </w:lvl>
   </w:abstractNum>
-  <w:abstractNum w:abstractNumId="68" w15:restartNumberingAfterBreak="0">
+  <w:abstractNum w:abstractNumId="69" w15:restartNumberingAfterBreak="0">
     <w:nsid w:val="58224F06"/>
     <w:multiLevelType w:val="hybridMultilevel"/>
     <w:tmpl w:val="DE88A57E"/>
@@ -10204,7 +10234,7 @@
       </w:pPr>
     </w:lvl>
   </w:abstractNum>
-  <w:abstractNum w:abstractNumId="69" w15:restartNumberingAfterBreak="0">
+  <w:abstractNum w:abstractNumId="70" w15:restartNumberingAfterBreak="0">
     <w:nsid w:val="5B6B69FA"/>
     <w:multiLevelType w:val="hybridMultilevel"/>
     <w:tmpl w:val="B202A1C0"/>
@@ -10293,7 +10323,7 @@
       </w:pPr>
     </w:lvl>
   </w:abstractNum>
-  <w:abstractNum w:abstractNumId="70" w15:restartNumberingAfterBreak="0">
+  <w:abstractNum w:abstractNumId="71" w15:restartNumberingAfterBreak="0">
     <w:nsid w:val="5C474C90"/>
     <w:multiLevelType w:val="hybridMultilevel"/>
     <w:tmpl w:val="EDDCAF70"/>
@@ -10406,7 +10436,7 @@
       </w:rPr>
     </w:lvl>
   </w:abstractNum>
-  <w:abstractNum w:abstractNumId="71" w15:restartNumberingAfterBreak="0">
+  <w:abstractNum w:abstractNumId="72" w15:restartNumberingAfterBreak="0">
     <w:nsid w:val="5CD65724"/>
     <w:multiLevelType w:val="hybridMultilevel"/>
     <w:tmpl w:val="AD04E83A"/>
@@ -10492,7 +10522,7 @@
       </w:pPr>
     </w:lvl>
   </w:abstractNum>
-  <w:abstractNum w:abstractNumId="72" w15:restartNumberingAfterBreak="0">
+  <w:abstractNum w:abstractNumId="73" w15:restartNumberingAfterBreak="0">
     <w:nsid w:val="5F43513F"/>
     <w:multiLevelType w:val="hybridMultilevel"/>
     <w:tmpl w:val="56AC63A8"/>
@@ -10605,7 +10635,7 @@
       </w:rPr>
     </w:lvl>
   </w:abstractNum>
-  <w:abstractNum w:abstractNumId="73" w15:restartNumberingAfterBreak="0">
+  <w:abstractNum w:abstractNumId="74" w15:restartNumberingAfterBreak="0">
     <w:nsid w:val="5FA20FD5"/>
     <w:multiLevelType w:val="hybridMultilevel"/>
     <w:tmpl w:val="40EE7A2A"/>
@@ -10718,7 +10748,7 @@
       </w:rPr>
     </w:lvl>
   </w:abstractNum>
-  <w:abstractNum w:abstractNumId="74" w15:restartNumberingAfterBreak="0">
+  <w:abstractNum w:abstractNumId="75" w15:restartNumberingAfterBreak="0">
     <w:nsid w:val="60F02DEA"/>
     <w:multiLevelType w:val="hybridMultilevel"/>
     <w:tmpl w:val="4D3E925A"/>
@@ -10831,7 +10861,7 @@
       </w:rPr>
     </w:lvl>
   </w:abstractNum>
-  <w:abstractNum w:abstractNumId="75" w15:restartNumberingAfterBreak="0">
+  <w:abstractNum w:abstractNumId="76" w15:restartNumberingAfterBreak="0">
     <w:nsid w:val="61507344"/>
     <w:multiLevelType w:val="hybridMultilevel"/>
     <w:tmpl w:val="9BA23ED8"/>
@@ -10944,7 +10974,7 @@
       </w:rPr>
     </w:lvl>
   </w:abstractNum>
-  <w:abstractNum w:abstractNumId="76" w15:restartNumberingAfterBreak="0">
+  <w:abstractNum w:abstractNumId="77" w15:restartNumberingAfterBreak="0">
     <w:nsid w:val="64FC698B"/>
     <w:multiLevelType w:val="hybridMultilevel"/>
     <w:tmpl w:val="A6604C32"/>
@@ -11030,7 +11060,7 @@
       </w:pPr>
     </w:lvl>
   </w:abstractNum>
-  <w:abstractNum w:abstractNumId="77" w15:restartNumberingAfterBreak="0">
+  <w:abstractNum w:abstractNumId="78" w15:restartNumberingAfterBreak="0">
     <w:nsid w:val="65583656"/>
     <w:multiLevelType w:val="hybridMultilevel"/>
     <w:tmpl w:val="7DA249B8"/>
@@ -11116,7 +11146,7 @@
       </w:pPr>
     </w:lvl>
   </w:abstractNum>
-  <w:abstractNum w:abstractNumId="78" w15:restartNumberingAfterBreak="0">
+  <w:abstractNum w:abstractNumId="79" w15:restartNumberingAfterBreak="0">
     <w:nsid w:val="67434293"/>
     <w:multiLevelType w:val="hybridMultilevel"/>
     <w:tmpl w:val="7B5A9800"/>
@@ -11205,7 +11235,7 @@
       </w:pPr>
     </w:lvl>
   </w:abstractNum>
-  <w:abstractNum w:abstractNumId="79" w15:restartNumberingAfterBreak="0">
+  <w:abstractNum w:abstractNumId="80" w15:restartNumberingAfterBreak="0">
     <w:nsid w:val="68A434E6"/>
     <w:multiLevelType w:val="hybridMultilevel"/>
     <w:tmpl w:val="2DF6A164"/>
@@ -11291,7 +11321,7 @@
       </w:pPr>
     </w:lvl>
   </w:abstractNum>
-  <w:abstractNum w:abstractNumId="80" w15:restartNumberingAfterBreak="0">
+  <w:abstractNum w:abstractNumId="81" w15:restartNumberingAfterBreak="0">
     <w:nsid w:val="68E97A26"/>
     <w:multiLevelType w:val="hybridMultilevel"/>
     <w:tmpl w:val="C2EED0A4"/>
@@ -11377,7 +11407,7 @@
       </w:pPr>
     </w:lvl>
   </w:abstractNum>
-  <w:abstractNum w:abstractNumId="81" w15:restartNumberingAfterBreak="0">
+  <w:abstractNum w:abstractNumId="82" w15:restartNumberingAfterBreak="0">
     <w:nsid w:val="698C6869"/>
     <w:multiLevelType w:val="hybridMultilevel"/>
     <w:tmpl w:val="BA2847EA"/>
@@ -11466,7 +11496,7 @@
       </w:pPr>
     </w:lvl>
   </w:abstractNum>
-  <w:abstractNum w:abstractNumId="82" w15:restartNumberingAfterBreak="0">
+  <w:abstractNum w:abstractNumId="83" w15:restartNumberingAfterBreak="0">
     <w:nsid w:val="6EB01F59"/>
     <w:multiLevelType w:val="hybridMultilevel"/>
     <w:tmpl w:val="C33A382E"/>
@@ -11552,7 +11582,7 @@
       </w:pPr>
     </w:lvl>
   </w:abstractNum>
-  <w:abstractNum w:abstractNumId="83" w15:restartNumberingAfterBreak="0">
+  <w:abstractNum w:abstractNumId="84" w15:restartNumberingAfterBreak="0">
     <w:nsid w:val="6F1F4999"/>
     <w:multiLevelType w:val="hybridMultilevel"/>
     <w:tmpl w:val="C848E956"/>
@@ -11641,7 +11671,7 @@
       </w:pPr>
     </w:lvl>
   </w:abstractNum>
-  <w:abstractNum w:abstractNumId="84" w15:restartNumberingAfterBreak="0">
+  <w:abstractNum w:abstractNumId="85" w15:restartNumberingAfterBreak="0">
     <w:nsid w:val="717260B5"/>
     <w:multiLevelType w:val="hybridMultilevel"/>
     <w:tmpl w:val="A6688E8A"/>
@@ -11727,7 +11757,7 @@
       </w:pPr>
     </w:lvl>
   </w:abstractNum>
-  <w:abstractNum w:abstractNumId="85" w15:restartNumberingAfterBreak="0">
+  <w:abstractNum w:abstractNumId="86" w15:restartNumberingAfterBreak="0">
     <w:nsid w:val="739B5EEB"/>
     <w:multiLevelType w:val="multilevel"/>
     <w:tmpl w:val="1F98525E"/>
@@ -11856,7 +11886,7 @@
       </w:rPr>
     </w:lvl>
   </w:abstractNum>
-  <w:abstractNum w:abstractNumId="86" w15:restartNumberingAfterBreak="0">
+  <w:abstractNum w:abstractNumId="87" w15:restartNumberingAfterBreak="0">
     <w:nsid w:val="78BA3A11"/>
     <w:multiLevelType w:val="hybridMultilevel"/>
     <w:tmpl w:val="9F9CD630"/>
@@ -11969,7 +11999,7 @@
       </w:pPr>
     </w:lvl>
   </w:abstractNum>
-  <w:abstractNum w:abstractNumId="87" w15:restartNumberingAfterBreak="0">
+  <w:abstractNum w:abstractNumId="88" w15:restartNumberingAfterBreak="0">
     <w:nsid w:val="7ABF4953"/>
     <w:multiLevelType w:val="hybridMultilevel"/>
     <w:tmpl w:val="93C8F514"/>
@@ -12058,7 +12088,7 @@
       </w:pPr>
     </w:lvl>
   </w:abstractNum>
-  <w:abstractNum w:abstractNumId="88" w15:restartNumberingAfterBreak="0">
+  <w:abstractNum w:abstractNumId="89" w15:restartNumberingAfterBreak="0">
     <w:nsid w:val="7AE62E0C"/>
     <w:multiLevelType w:val="hybridMultilevel"/>
     <w:tmpl w:val="98DA9078"/>
@@ -12147,7 +12177,7 @@
       </w:pPr>
     </w:lvl>
   </w:abstractNum>
-  <w:abstractNum w:abstractNumId="89" w15:restartNumberingAfterBreak="0">
+  <w:abstractNum w:abstractNumId="90" w15:restartNumberingAfterBreak="0">
     <w:nsid w:val="7BD32EB1"/>
     <w:multiLevelType w:val="hybridMultilevel"/>
     <w:tmpl w:val="E7F67E58"/>
@@ -12260,7 +12290,7 @@
       </w:rPr>
     </w:lvl>
   </w:abstractNum>
-  <w:abstractNum w:abstractNumId="90" w15:restartNumberingAfterBreak="0">
+  <w:abstractNum w:abstractNumId="91" w15:restartNumberingAfterBreak="0">
     <w:nsid w:val="7DF73D40"/>
     <w:multiLevelType w:val="hybridMultilevel"/>
     <w:tmpl w:val="DDA0D436"/>
@@ -12346,7 +12376,7 @@
       </w:pPr>
     </w:lvl>
   </w:abstractNum>
-  <w:abstractNum w:abstractNumId="91" w15:restartNumberingAfterBreak="0">
+  <w:abstractNum w:abstractNumId="92" w15:restartNumberingAfterBreak="0">
     <w:nsid w:val="7FF11533"/>
     <w:multiLevelType w:val="hybridMultilevel"/>
     <w:tmpl w:val="A286906A"/>
@@ -12436,7 +12466,7 @@
     </w:lvl>
   </w:abstractNum>
   <w:num w:numId="1">
-    <w:abstractNumId w:val="32"/>
+    <w:abstractNumId w:val="33"/>
     <w:lvlOverride w:ilvl="0">
       <w:lvl w:ilvl="0">
         <w:start w:val="1"/>
@@ -12581,13 +12611,13 @@
     </w:lvlOverride>
   </w:num>
   <w:num w:numId="2">
-    <w:abstractNumId w:val="52"/>
+    <w:abstractNumId w:val="53"/>
   </w:num>
   <w:num w:numId="3">
-    <w:abstractNumId w:val="32"/>
+    <w:abstractNumId w:val="33"/>
   </w:num>
   <w:num w:numId="4">
-    <w:abstractNumId w:val="71"/>
+    <w:abstractNumId w:val="72"/>
   </w:num>
   <w:num w:numId="5">
     <w:abstractNumId w:val="7"/>
@@ -12596,265 +12626,268 @@
     <w:abstractNumId w:val="8"/>
   </w:num>
   <w:num w:numId="7">
-    <w:abstractNumId w:val="45"/>
+    <w:abstractNumId w:val="46"/>
   </w:num>
   <w:num w:numId="8">
     <w:abstractNumId w:val="10"/>
   </w:num>
   <w:num w:numId="9">
-    <w:abstractNumId w:val="77"/>
+    <w:abstractNumId w:val="78"/>
   </w:num>
   <w:num w:numId="10">
-    <w:abstractNumId w:val="26"/>
+    <w:abstractNumId w:val="27"/>
   </w:num>
   <w:num w:numId="11">
+    <w:abstractNumId w:val="82"/>
+  </w:num>
+  <w:num w:numId="12">
+    <w:abstractNumId w:val="83"/>
+  </w:num>
+  <w:num w:numId="13">
     <w:abstractNumId w:val="81"/>
   </w:num>
-  <w:num w:numId="12">
-    <w:abstractNumId w:val="82"/>
-  </w:num>
-  <w:num w:numId="13">
-    <w:abstractNumId w:val="80"/>
-  </w:num>
   <w:num w:numId="14">
-    <w:abstractNumId w:val="89"/>
+    <w:abstractNumId w:val="90"/>
   </w:num>
   <w:num w:numId="15">
-    <w:abstractNumId w:val="57"/>
+    <w:abstractNumId w:val="58"/>
   </w:num>
   <w:num w:numId="16">
-    <w:abstractNumId w:val="70"/>
+    <w:abstractNumId w:val="71"/>
   </w:num>
   <w:num w:numId="17">
-    <w:abstractNumId w:val="29"/>
+    <w:abstractNumId w:val="30"/>
   </w:num>
   <w:num w:numId="18">
-    <w:abstractNumId w:val="20"/>
+    <w:abstractNumId w:val="21"/>
   </w:num>
   <w:num w:numId="19">
-    <w:abstractNumId w:val="58"/>
+    <w:abstractNumId w:val="59"/>
   </w:num>
   <w:num w:numId="20">
-    <w:abstractNumId w:val="73"/>
+    <w:abstractNumId w:val="74"/>
   </w:num>
   <w:num w:numId="21">
-    <w:abstractNumId w:val="87"/>
+    <w:abstractNumId w:val="88"/>
   </w:num>
   <w:num w:numId="22">
-    <w:abstractNumId w:val="51"/>
+    <w:abstractNumId w:val="52"/>
   </w:num>
   <w:num w:numId="23">
-    <w:abstractNumId w:val="35"/>
+    <w:abstractNumId w:val="36"/>
   </w:num>
   <w:num w:numId="24">
     <w:abstractNumId w:val="13"/>
   </w:num>
   <w:num w:numId="25">
-    <w:abstractNumId w:val="64"/>
+    <w:abstractNumId w:val="65"/>
   </w:num>
   <w:num w:numId="26">
-    <w:abstractNumId w:val="28"/>
+    <w:abstractNumId w:val="29"/>
   </w:num>
   <w:num w:numId="27">
-    <w:abstractNumId w:val="30"/>
+    <w:abstractNumId w:val="31"/>
   </w:num>
   <w:num w:numId="28">
-    <w:abstractNumId w:val="68"/>
+    <w:abstractNumId w:val="69"/>
   </w:num>
   <w:num w:numId="29">
-    <w:abstractNumId w:val="75"/>
+    <w:abstractNumId w:val="76"/>
   </w:num>
   <w:num w:numId="30">
     <w:abstractNumId w:val="6"/>
   </w:num>
   <w:num w:numId="31">
-    <w:abstractNumId w:val="83"/>
+    <w:abstractNumId w:val="84"/>
   </w:num>
   <w:num w:numId="32">
     <w:abstractNumId w:val="11"/>
   </w:num>
   <w:num w:numId="33">
-    <w:abstractNumId w:val="48"/>
+    <w:abstractNumId w:val="49"/>
   </w:num>
   <w:num w:numId="34">
-    <w:abstractNumId w:val="88"/>
+    <w:abstractNumId w:val="89"/>
   </w:num>
   <w:num w:numId="35">
-    <w:abstractNumId w:val="34"/>
+    <w:abstractNumId w:val="35"/>
   </w:num>
   <w:num w:numId="36">
-    <w:abstractNumId w:val="37"/>
+    <w:abstractNumId w:val="38"/>
   </w:num>
   <w:num w:numId="37">
-    <w:abstractNumId w:val="53"/>
+    <w:abstractNumId w:val="54"/>
   </w:num>
   <w:num w:numId="38">
-    <w:abstractNumId w:val="43"/>
+    <w:abstractNumId w:val="44"/>
   </w:num>
   <w:num w:numId="39">
     <w:abstractNumId w:val="15"/>
   </w:num>
   <w:num w:numId="40">
-    <w:abstractNumId w:val="54"/>
+    <w:abstractNumId w:val="55"/>
   </w:num>
   <w:num w:numId="41">
     <w:abstractNumId w:val="19"/>
   </w:num>
   <w:num w:numId="42">
-    <w:abstractNumId w:val="69"/>
+    <w:abstractNumId w:val="70"/>
   </w:num>
   <w:num w:numId="43">
-    <w:abstractNumId w:val="65"/>
+    <w:abstractNumId w:val="66"/>
   </w:num>
   <w:num w:numId="44">
     <w:abstractNumId w:val="1"/>
   </w:num>
   <w:num w:numId="45">
-    <w:abstractNumId w:val="44"/>
+    <w:abstractNumId w:val="45"/>
   </w:num>
   <w:num w:numId="46">
     <w:abstractNumId w:val="2"/>
   </w:num>
   <w:num w:numId="47">
-    <w:abstractNumId w:val="40"/>
+    <w:abstractNumId w:val="41"/>
   </w:num>
   <w:num w:numId="48">
-    <w:abstractNumId w:val="72"/>
+    <w:abstractNumId w:val="73"/>
   </w:num>
   <w:num w:numId="49">
-    <w:abstractNumId w:val="49"/>
+    <w:abstractNumId w:val="50"/>
   </w:num>
   <w:num w:numId="50">
-    <w:abstractNumId w:val="56"/>
+    <w:abstractNumId w:val="57"/>
   </w:num>
   <w:num w:numId="51">
-    <w:abstractNumId w:val="47"/>
+    <w:abstractNumId w:val="48"/>
   </w:num>
   <w:num w:numId="52">
     <w:abstractNumId w:val="9"/>
   </w:num>
   <w:num w:numId="53">
-    <w:abstractNumId w:val="36"/>
+    <w:abstractNumId w:val="37"/>
   </w:num>
   <w:num w:numId="54">
-    <w:abstractNumId w:val="79"/>
+    <w:abstractNumId w:val="80"/>
   </w:num>
   <w:num w:numId="55">
     <w:abstractNumId w:val="3"/>
   </w:num>
   <w:num w:numId="56">
-    <w:abstractNumId w:val="23"/>
+    <w:abstractNumId w:val="24"/>
   </w:num>
   <w:num w:numId="57">
-    <w:abstractNumId w:val="59"/>
+    <w:abstractNumId w:val="60"/>
   </w:num>
   <w:num w:numId="58">
-    <w:abstractNumId w:val="39"/>
+    <w:abstractNumId w:val="40"/>
   </w:num>
   <w:num w:numId="59">
-    <w:abstractNumId w:val="91"/>
+    <w:abstractNumId w:val="92"/>
   </w:num>
   <w:num w:numId="60">
-    <w:abstractNumId w:val="60"/>
+    <w:abstractNumId w:val="61"/>
   </w:num>
   <w:num w:numId="61">
-    <w:abstractNumId w:val="24"/>
+    <w:abstractNumId w:val="25"/>
   </w:num>
   <w:num w:numId="62">
-    <w:abstractNumId w:val="33"/>
+    <w:abstractNumId w:val="34"/>
   </w:num>
   <w:num w:numId="63">
-    <w:abstractNumId w:val="42"/>
+    <w:abstractNumId w:val="43"/>
   </w:num>
   <w:num w:numId="64">
-    <w:abstractNumId w:val="25"/>
+    <w:abstractNumId w:val="26"/>
   </w:num>
   <w:num w:numId="65">
-    <w:abstractNumId w:val="21"/>
+    <w:abstractNumId w:val="22"/>
   </w:num>
   <w:num w:numId="66">
-    <w:abstractNumId w:val="62"/>
+    <w:abstractNumId w:val="63"/>
   </w:num>
   <w:num w:numId="67">
     <w:abstractNumId w:val="14"/>
   </w:num>
   <w:num w:numId="68">
-    <w:abstractNumId w:val="63"/>
+    <w:abstractNumId w:val="64"/>
   </w:num>
   <w:num w:numId="69">
-    <w:abstractNumId w:val="66"/>
+    <w:abstractNumId w:val="67"/>
   </w:num>
   <w:num w:numId="70">
-    <w:abstractNumId w:val="78"/>
+    <w:abstractNumId w:val="79"/>
   </w:num>
   <w:num w:numId="71">
-    <w:abstractNumId w:val="55"/>
+    <w:abstractNumId w:val="56"/>
   </w:num>
   <w:num w:numId="72">
-    <w:abstractNumId w:val="90"/>
+    <w:abstractNumId w:val="91"/>
   </w:num>
   <w:num w:numId="73">
     <w:abstractNumId w:val="16"/>
   </w:num>
   <w:num w:numId="74">
-    <w:abstractNumId w:val="74"/>
+    <w:abstractNumId w:val="75"/>
   </w:num>
   <w:num w:numId="75">
-    <w:abstractNumId w:val="50"/>
+    <w:abstractNumId w:val="51"/>
   </w:num>
   <w:num w:numId="76">
-    <w:abstractNumId w:val="46"/>
+    <w:abstractNumId w:val="47"/>
   </w:num>
   <w:num w:numId="77">
     <w:abstractNumId w:val="5"/>
   </w:num>
   <w:num w:numId="78">
-    <w:abstractNumId w:val="84"/>
+    <w:abstractNumId w:val="85"/>
   </w:num>
   <w:num w:numId="79">
-    <w:abstractNumId w:val="61"/>
+    <w:abstractNumId w:val="62"/>
   </w:num>
   <w:num w:numId="80">
-    <w:abstractNumId w:val="22"/>
+    <w:abstractNumId w:val="23"/>
   </w:num>
   <w:num w:numId="81">
-    <w:abstractNumId w:val="41"/>
+    <w:abstractNumId w:val="42"/>
   </w:num>
   <w:num w:numId="82">
-    <w:abstractNumId w:val="76"/>
+    <w:abstractNumId w:val="77"/>
   </w:num>
   <w:num w:numId="83">
-    <w:abstractNumId w:val="86"/>
+    <w:abstractNumId w:val="87"/>
   </w:num>
   <w:num w:numId="84">
     <w:abstractNumId w:val="0"/>
   </w:num>
   <w:num w:numId="85">
-    <w:abstractNumId w:val="38"/>
+    <w:abstractNumId w:val="39"/>
   </w:num>
   <w:num w:numId="86">
     <w:abstractNumId w:val="12"/>
   </w:num>
   <w:num w:numId="87">
-    <w:abstractNumId w:val="27"/>
+    <w:abstractNumId w:val="28"/>
   </w:num>
   <w:num w:numId="88">
     <w:abstractNumId w:val="17"/>
   </w:num>
   <w:num w:numId="89">
-    <w:abstractNumId w:val="31"/>
+    <w:abstractNumId w:val="32"/>
   </w:num>
   <w:num w:numId="90">
-    <w:abstractNumId w:val="67"/>
+    <w:abstractNumId w:val="68"/>
   </w:num>
   <w:num w:numId="91">
-    <w:abstractNumId w:val="85"/>
+    <w:abstractNumId w:val="86"/>
   </w:num>
   <w:num w:numId="92">
     <w:abstractNumId w:val="18"/>
   </w:num>
   <w:num w:numId="93">
     <w:abstractNumId w:val="4"/>
+  </w:num>
+  <w:num w:numId="94">
+    <w:abstractNumId w:val="20"/>
   </w:num>
   <w:numIdMacAtCleanup w:val="88"/>
 </w:numbering>
@@ -15751,7 +15784,7 @@
 </file>
 
 <file path=customXml/itemProps2.xml><?xml version="1.0" encoding="utf-8"?>
-<ds:datastoreItem xmlns:ds="http://schemas.openxmlformats.org/officeDocument/2006/customXml" ds:itemID="{36135349-CE33-4E2A-99BB-BBA69B786806}">
+<ds:datastoreItem xmlns:ds="http://schemas.openxmlformats.org/officeDocument/2006/customXml" ds:itemID="{2482C816-D38A-4AB8-9168-608C47BDAD56}">
   <ds:schemaRefs>
     <ds:schemaRef ds:uri="http://schemas.openxmlformats.org/officeDocument/2006/bibliography"/>
   </ds:schemaRefs>

</xml_diff>